<commit_message>
Signed-off-by: Jithendra Sirimanne <jithendradssc@gmail.com>
</commit_message>
<xml_diff>
--- a/MIS 3104 Recommendation.docx
+++ b/MIS 3104 Recommendation.docx
@@ -1,6 +1,6 @@
 
 <file path=word/document.xml><?xml version="1.0" encoding="utf-8"?>
-<w:document xmlns:wpc="http://schemas.microsoft.com/office/word/2010/wordprocessingCanvas" xmlns:mo="http://schemas.microsoft.com/office/mac/office/2008/main" xmlns:mc="http://schemas.openxmlformats.org/markup-compatibility/2006" xmlns:mv="urn:schemas-microsoft-com:mac:vml" xmlns:o="urn:schemas-microsoft-com:office:office" xmlns:r="http://schemas.openxmlformats.org/officeDocument/2006/relationships" xmlns:m="http://schemas.openxmlformats.org/officeDocument/2006/math" xmlns:v="urn:schemas-microsoft-com:vml" xmlns:wp14="http://schemas.microsoft.com/office/word/2010/wordprocessingDrawing" xmlns:wp="http://schemas.openxmlformats.org/drawingml/2006/wordprocessingDrawing" xmlns:w10="urn:schemas-microsoft-com:office:word" xmlns:w="http://schemas.openxmlformats.org/wordprocessingml/2006/main" xmlns:w14="http://schemas.microsoft.com/office/word/2010/wordml" xmlns:wpg="http://schemas.microsoft.com/office/word/2010/wordprocessingGroup" xmlns:wpi="http://schemas.microsoft.com/office/word/2010/wordprocessingInk" xmlns:wne="http://schemas.microsoft.com/office/word/2006/wordml" xmlns:wps="http://schemas.microsoft.com/office/word/2010/wordprocessingShape" mc:Ignorable="w14 wp14">
+<w:document xmlns:wpc="http://schemas.microsoft.com/office/word/2010/wordprocessingCanvas" xmlns:mc="http://schemas.openxmlformats.org/markup-compatibility/2006" xmlns:o="urn:schemas-microsoft-com:office:office" xmlns:r="http://schemas.openxmlformats.org/officeDocument/2006/relationships" xmlns:m="http://schemas.openxmlformats.org/officeDocument/2006/math" xmlns:v="urn:schemas-microsoft-com:vml" xmlns:wp14="http://schemas.microsoft.com/office/word/2010/wordprocessingDrawing" xmlns:wp="http://schemas.openxmlformats.org/drawingml/2006/wordprocessingDrawing" xmlns:w10="urn:schemas-microsoft-com:office:word" xmlns:w="http://schemas.openxmlformats.org/wordprocessingml/2006/main" xmlns:w14="http://schemas.microsoft.com/office/word/2010/wordml" xmlns:wpg="http://schemas.microsoft.com/office/word/2010/wordprocessingGroup" xmlns:wpi="http://schemas.microsoft.com/office/word/2010/wordprocessingInk" xmlns:wne="http://schemas.microsoft.com/office/word/2006/wordml" xmlns:wps="http://schemas.microsoft.com/office/word/2010/wordprocessingShape" mc:Ignorable="w14 wp14">
   <w:body>
     <w:p>
       <w:pPr>
@@ -140,6 +140,12 @@
                 <w:rFonts w:asciiTheme="majorHAnsi" w:hAnsiTheme="majorHAnsi" w:cs="Arial"/>
               </w:rPr>
             </w:pPr>
+            <w:r>
+              <w:rPr>
+                <w:rFonts w:asciiTheme="majorHAnsi" w:hAnsiTheme="majorHAnsi" w:cs="Arial"/>
+              </w:rPr>
+              <w:t>Jithendra Ravinath Ovitigala Sirimanne</w:t>
+            </w:r>
           </w:p>
           <w:p>
             <w:pPr>
@@ -182,6 +188,36 @@
                 <w:rFonts w:asciiTheme="majorHAnsi" w:hAnsiTheme="majorHAnsi" w:cs="Arial"/>
               </w:rPr>
             </w:pPr>
+            <w:r>
+              <w:rPr>
+                <w:rFonts w:asciiTheme="majorHAnsi" w:hAnsiTheme="majorHAnsi" w:cs="Arial"/>
+              </w:rPr>
+              <w:t>2013</w:t>
+            </w:r>
+            <w:r>
+              <w:rPr>
+                <w:rFonts w:asciiTheme="majorHAnsi" w:hAnsiTheme="majorHAnsi" w:cs="Arial"/>
+              </w:rPr>
+              <w:t>/</w:t>
+            </w:r>
+            <w:r>
+              <w:rPr>
+                <w:rFonts w:asciiTheme="majorHAnsi" w:hAnsiTheme="majorHAnsi" w:cs="Arial"/>
+              </w:rPr>
+              <w:t>MIS</w:t>
+            </w:r>
+            <w:r>
+              <w:rPr>
+                <w:rFonts w:asciiTheme="majorHAnsi" w:hAnsiTheme="majorHAnsi" w:cs="Arial"/>
+              </w:rPr>
+              <w:t>/</w:t>
+            </w:r>
+            <w:r>
+              <w:rPr>
+                <w:rFonts w:asciiTheme="majorHAnsi" w:hAnsiTheme="majorHAnsi" w:cs="Arial"/>
+              </w:rPr>
+              <w:t>021</w:t>
+            </w:r>
           </w:p>
           <w:p>
             <w:pPr>
@@ -221,6 +257,9 @@
                 <w:rFonts w:asciiTheme="majorHAnsi" w:hAnsiTheme="majorHAnsi" w:cs="Arial"/>
               </w:rPr>
             </w:pPr>
+            <w:r>
+              <w:t>13770213</w:t>
+            </w:r>
           </w:p>
         </w:tc>
       </w:tr>
@@ -256,6 +295,12 @@
                 <w:rFonts w:asciiTheme="majorHAnsi" w:hAnsiTheme="majorHAnsi" w:cs="Arial"/>
               </w:rPr>
             </w:pPr>
+            <w:r>
+              <w:rPr>
+                <w:rFonts w:asciiTheme="majorHAnsi" w:hAnsiTheme="majorHAnsi" w:cs="Arial"/>
+              </w:rPr>
+              <w:t>Privacy and Security Implications on Wireless (Wi-Fi) Tomography</w:t>
+            </w:r>
           </w:p>
           <w:p>
             <w:pPr>
@@ -305,6 +350,9 @@
                 <w:rFonts w:asciiTheme="majorHAnsi" w:hAnsiTheme="majorHAnsi" w:cs="Arial"/>
               </w:rPr>
             </w:pPr>
+            <w:r>
+              <w:t>Dr. Chamath Keppitiyagama</w:t>
+            </w:r>
           </w:p>
           <w:p>
             <w:pPr>
@@ -353,6 +401,27 @@
                 <w:rFonts w:asciiTheme="majorHAnsi" w:hAnsiTheme="majorHAnsi" w:cs="Arial"/>
               </w:rPr>
             </w:pPr>
+            <w:r>
+              <w:rPr>
+                <w:rFonts w:asciiTheme="majorHAnsi" w:hAnsiTheme="majorHAnsi" w:cs="Arial"/>
+              </w:rPr>
+              <w:t>30</w:t>
+            </w:r>
+            <w:r>
+              <w:rPr>
+                <w:rFonts w:asciiTheme="majorHAnsi" w:hAnsiTheme="majorHAnsi" w:cs="Arial"/>
+                <w:vertAlign w:val="superscript"/>
+              </w:rPr>
+              <w:t>th</w:t>
+            </w:r>
+            <w:r>
+              <w:rPr>
+                <w:rFonts w:asciiTheme="majorHAnsi" w:hAnsiTheme="majorHAnsi" w:cs="Arial"/>
+              </w:rPr>
+              <w:t xml:space="preserve"> December 2015</w:t>
+            </w:r>
+            <w:bookmarkStart w:id="0" w:name="_GoBack"/>
+            <w:bookmarkEnd w:id="0"/>
           </w:p>
           <w:p>
             <w:pPr>
@@ -645,7 +714,7 @@
                     </wp:inline>
                   </w:drawing>
                 </mc:Choice>
-                <mc:Fallback>
+                <mc:Fallback xmlns:mv="urn:schemas-microsoft-com:mac:vml" xmlns:mo="http://schemas.microsoft.com/office/mac/office/2008/main">
                   <w:pict>
                     <v:rect id="Rectangle 7" o:spid="_x0000_s1026" style="width:23.95pt;height:27pt;visibility:visible;mso-wrap-style:square;mso-left-percent:-10001;mso-top-percent:-10001;mso-position-horizontal:absolute;mso-position-horizontal-relative:char;mso-position-vertical:absolute;mso-position-vertical-relative:line;mso-left-percent:-10001;mso-top-percent:-10001;v-text-anchor:top" o:gfxdata="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" fillcolor="white [3201]" strokecolor="black [3200]" strokeweight="2pt">
                       <w10:anchorlock/>
@@ -736,7 +805,7 @@
                     </wp:inline>
                   </w:drawing>
                 </mc:Choice>
-                <mc:Fallback>
+                <mc:Fallback xmlns:mv="urn:schemas-microsoft-com:mac:vml" xmlns:mo="http://schemas.microsoft.com/office/mac/office/2008/main">
                   <w:pict>
                     <v:rect id="Rectangle 2" o:spid="_x0000_s1026" style="width:23.95pt;height:27pt;visibility:visible;mso-wrap-style:square;mso-left-percent:-10001;mso-top-percent:-10001;mso-position-horizontal:absolute;mso-position-horizontal-relative:char;mso-position-vertical:absolute;mso-position-vertical-relative:line;mso-left-percent:-10001;mso-top-percent:-10001;v-text-anchor:top" o:gfxdata="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" fillcolor="white [3201]" strokecolor="black [3200]" strokeweight="2pt">
                       <w10:anchorlock/>
@@ -826,7 +895,7 @@
                     </wp:inline>
                   </w:drawing>
                 </mc:Choice>
-                <mc:Fallback>
+                <mc:Fallback xmlns:mv="urn:schemas-microsoft-com:mac:vml" xmlns:mo="http://schemas.microsoft.com/office/mac/office/2008/main">
                   <w:pict>
                     <v:rect id="Rectangle 8" o:spid="_x0000_s1026" style="width:23.95pt;height:27pt;visibility:visible;mso-wrap-style:square;mso-left-percent:-10001;mso-top-percent:-10001;mso-position-horizontal:absolute;mso-position-horizontal-relative:char;mso-position-vertical:absolute;mso-position-vertical-relative:line;mso-left-percent:-10001;mso-top-percent:-10001;v-text-anchor:top" o:gfxdata="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" fillcolor="white [3201]" strokecolor="black [3200]" strokeweight="2pt">
                       <w10:anchorlock/>
@@ -871,21 +940,12 @@
                 <w:b/>
               </w:rPr>
             </w:pPr>
-            <w:proofErr w:type="gramStart"/>
-            <w:r>
-              <w:rPr>
-                <w:rFonts w:asciiTheme="majorHAnsi" w:hAnsiTheme="majorHAnsi" w:cs="Arial"/>
-                <w:b/>
-              </w:rPr>
-              <w:t>for</w:t>
-            </w:r>
-            <w:proofErr w:type="gramEnd"/>
-            <w:r>
-              <w:rPr>
-                <w:rFonts w:asciiTheme="majorHAnsi" w:hAnsiTheme="majorHAnsi" w:cs="Arial"/>
-                <w:b/>
-              </w:rPr>
-              <w:t xml:space="preserve"> Evaluation. </w:t>
+            <w:r>
+              <w:rPr>
+                <w:rFonts w:asciiTheme="majorHAnsi" w:hAnsiTheme="majorHAnsi" w:cs="Arial"/>
+                <w:b/>
+              </w:rPr>
+              <w:t xml:space="preserve">for Evaluation. </w:t>
             </w:r>
           </w:p>
         </w:tc>
@@ -1002,7 +1062,7 @@
                     </wp:inline>
                   </w:drawing>
                 </mc:Choice>
-                <mc:Fallback>
+                <mc:Fallback xmlns:mv="urn:schemas-microsoft-com:mac:vml" xmlns:mo="http://schemas.microsoft.com/office/mac/office/2008/main">
                   <w:pict>
                     <v:rect id="Rectangle 9" o:spid="_x0000_s1026" style="width:23.95pt;height:27pt;visibility:visible;mso-wrap-style:square;mso-left-percent:-10001;mso-top-percent:-10001;mso-position-horizontal:absolute;mso-position-horizontal-relative:char;mso-position-vertical:absolute;mso-position-vertical-relative:line;mso-left-percent:-10001;mso-top-percent:-10001;v-text-anchor:top" o:gfxdata="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" fillcolor="white [3201]" strokecolor="black [3200]" strokeweight="2pt">
                       <w10:anchorlock/>
@@ -1093,7 +1153,7 @@
                     </wp:inline>
                   </w:drawing>
                 </mc:Choice>
-                <mc:Fallback>
+                <mc:Fallback xmlns:mv="urn:schemas-microsoft-com:mac:vml" xmlns:mo="http://schemas.microsoft.com/office/mac/office/2008/main">
                   <w:pict>
                     <v:rect id="Rectangle 10" o:spid="_x0000_s1026" style="width:23.95pt;height:27pt;visibility:visible;mso-wrap-style:square;mso-left-percent:-10001;mso-top-percent:-10001;mso-position-horizontal:absolute;mso-position-horizontal-relative:char;mso-position-vertical:absolute;mso-position-vertical-relative:line;mso-left-percent:-10001;mso-top-percent:-10001;v-text-anchor:top" o:gfxdata="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" fillcolor="white [3201]" strokecolor="black [3200]" strokeweight="2pt">
                       <w10:anchorlock/>
@@ -1183,7 +1243,7 @@
                     </wp:inline>
                   </w:drawing>
                 </mc:Choice>
-                <mc:Fallback>
+                <mc:Fallback xmlns:mv="urn:schemas-microsoft-com:mac:vml" xmlns:mo="http://schemas.microsoft.com/office/mac/office/2008/main">
                   <w:pict>
                     <v:rect id="Rectangle 11" o:spid="_x0000_s1026" style="width:23.95pt;height:27pt;visibility:visible;mso-wrap-style:square;mso-left-percent:-10001;mso-top-percent:-10001;mso-position-horizontal:absolute;mso-position-horizontal-relative:char;mso-position-vertical:absolute;mso-position-vertical-relative:line;mso-left-percent:-10001;mso-top-percent:-10001;v-text-anchor:top" o:gfxdata="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" fillcolor="white [3201]" strokecolor="black [3200]" strokeweight="2pt">
                       <w10:anchorlock/>
@@ -1228,21 +1288,12 @@
                 <w:b/>
               </w:rPr>
             </w:pPr>
-            <w:proofErr w:type="gramStart"/>
-            <w:r>
-              <w:rPr>
-                <w:rFonts w:asciiTheme="majorHAnsi" w:hAnsiTheme="majorHAnsi" w:cs="Arial"/>
-                <w:b/>
-              </w:rPr>
-              <w:t>for</w:t>
-            </w:r>
-            <w:proofErr w:type="gramEnd"/>
-            <w:r>
-              <w:rPr>
-                <w:rFonts w:asciiTheme="majorHAnsi" w:hAnsiTheme="majorHAnsi" w:cs="Arial"/>
-                <w:b/>
-              </w:rPr>
-              <w:t xml:space="preserve"> Evaluation.</w:t>
+            <w:r>
+              <w:rPr>
+                <w:rFonts w:asciiTheme="majorHAnsi" w:hAnsiTheme="majorHAnsi" w:cs="Arial"/>
+                <w:b/>
+              </w:rPr>
+              <w:t>for Evaluation.</w:t>
             </w:r>
           </w:p>
         </w:tc>
@@ -1451,23 +1502,12 @@
         </w:tc>
       </w:tr>
     </w:tbl>
-    <w:p>
-      <w:pPr>
-        <w:rPr>
-          <w:rFonts w:asciiTheme="majorHAnsi" w:hAnsiTheme="majorHAnsi" w:cs="Arial"/>
-          <w:sz w:val="32"/>
-          <w:szCs w:val="32"/>
-        </w:rPr>
-      </w:pPr>
-      <w:bookmarkStart w:id="0" w:name="_GoBack"/>
-      <w:bookmarkEnd w:id="0"/>
-    </w:p>
+    <w:p/>
     <w:sectPr>
       <w:pgSz w:w="11901" w:h="16840"/>
       <w:pgMar w:top="851" w:right="851" w:bottom="851" w:left="1701" w:header="720" w:footer="720" w:gutter="0"/>
       <w:cols w:space="720"/>
       <w:noEndnote/>
-      <w:printerSettings r:id="rId5"/>
     </w:sectPr>
   </w:body>
 </w:document>
@@ -1486,7 +1526,7 @@
     </w:rPrDefault>
     <w:pPrDefault/>
   </w:docDefaults>
-  <w:latentStyles w:defLockedState="0" w:defUIPriority="99" w:defSemiHidden="1" w:defUnhideWhenUsed="1" w:defQFormat="0" w:count="276">
+  <w:latentStyles w:defLockedState="0" w:defUIPriority="99" w:defSemiHidden="1" w:defUnhideWhenUsed="1" w:defQFormat="0" w:count="267">
     <w:lsdException w:name="Normal" w:semiHidden="0" w:uiPriority="0" w:unhideWhenUsed="0" w:qFormat="1"/>
     <w:lsdException w:name="heading 1" w:semiHidden="0" w:uiPriority="9" w:unhideWhenUsed="0" w:qFormat="1"/>
     <w:lsdException w:name="heading 2" w:uiPriority="9" w:qFormat="1"/>
@@ -1679,11 +1719,17 @@
       </w:tblCellMar>
     </w:tblPr>
   </w:style>
+  <w:style w:type="paragraph" w:styleId="NoSpacing">
+    <w:name w:val="No Spacing"/>
+    <w:uiPriority w:val="1"/>
+    <w:qFormat/>
+    <w:rsid w:val="00967DDE"/>
+  </w:style>
 </w:styles>
 </file>
 
 <file path=word/stylesWithEffects.xml><?xml version="1.0" encoding="utf-8"?>
-<w:styles xmlns:wpc="http://schemas.microsoft.com/office/word/2010/wordprocessingCanvas" xmlns:mo="http://schemas.microsoft.com/office/mac/office/2008/main" xmlns:mc="http://schemas.openxmlformats.org/markup-compatibility/2006" xmlns:mv="urn:schemas-microsoft-com:mac:vml" xmlns:o="urn:schemas-microsoft-com:office:office" xmlns:r="http://schemas.openxmlformats.org/officeDocument/2006/relationships" xmlns:m="http://schemas.openxmlformats.org/officeDocument/2006/math" xmlns:v="urn:schemas-microsoft-com:vml" xmlns:wp14="http://schemas.microsoft.com/office/word/2010/wordprocessingDrawing" xmlns:wp="http://schemas.openxmlformats.org/drawingml/2006/wordprocessingDrawing" xmlns:w10="urn:schemas-microsoft-com:office:word" xmlns:w="http://schemas.openxmlformats.org/wordprocessingml/2006/main" xmlns:w14="http://schemas.microsoft.com/office/word/2010/wordml" xmlns:wpg="http://schemas.microsoft.com/office/word/2010/wordprocessingGroup" xmlns:wpi="http://schemas.microsoft.com/office/word/2010/wordprocessingInk" xmlns:wne="http://schemas.microsoft.com/office/word/2006/wordml" xmlns:wps="http://schemas.microsoft.com/office/word/2010/wordprocessingShape" mc:Ignorable="w14 wp14">
+<w:styles xmlns:wpc="http://schemas.microsoft.com/office/word/2010/wordprocessingCanvas" xmlns:mc="http://schemas.openxmlformats.org/markup-compatibility/2006" xmlns:o="urn:schemas-microsoft-com:office:office" xmlns:r="http://schemas.openxmlformats.org/officeDocument/2006/relationships" xmlns:m="http://schemas.openxmlformats.org/officeDocument/2006/math" xmlns:v="urn:schemas-microsoft-com:vml" xmlns:wp14="http://schemas.microsoft.com/office/word/2010/wordprocessingDrawing" xmlns:wp="http://schemas.openxmlformats.org/drawingml/2006/wordprocessingDrawing" xmlns:w10="urn:schemas-microsoft-com:office:word" xmlns:w="http://schemas.openxmlformats.org/wordprocessingml/2006/main" xmlns:w14="http://schemas.microsoft.com/office/word/2010/wordml" xmlns:wpg="http://schemas.microsoft.com/office/word/2010/wordprocessingGroup" xmlns:wpi="http://schemas.microsoft.com/office/word/2010/wordprocessingInk" xmlns:wne="http://schemas.microsoft.com/office/word/2006/wordml" xmlns:wps="http://schemas.microsoft.com/office/word/2010/wordprocessingShape" mc:Ignorable="w14 wp14">
   <w:docDefaults>
     <w:rPrDefault>
       <w:rPr>
@@ -1695,7 +1741,7 @@
     </w:rPrDefault>
     <w:pPrDefault/>
   </w:docDefaults>
-  <w:latentStyles w:defLockedState="0" w:defUIPriority="99" w:defSemiHidden="1" w:defUnhideWhenUsed="1" w:defQFormat="0" w:count="276">
+  <w:latentStyles w:defLockedState="0" w:defUIPriority="99" w:defSemiHidden="1" w:defUnhideWhenUsed="1" w:defQFormat="0" w:count="267">
     <w:lsdException w:name="Normal" w:semiHidden="0" w:uiPriority="0" w:unhideWhenUsed="0" w:qFormat="1"/>
     <w:lsdException w:name="heading 1" w:semiHidden="0" w:uiPriority="9" w:unhideWhenUsed="0" w:qFormat="1"/>
     <w:lsdException w:name="heading 2" w:uiPriority="9" w:qFormat="1"/>
@@ -1887,6 +1933,12 @@
         <w:right w:w="108" w:type="dxa"/>
       </w:tblCellMar>
     </w:tblPr>
+  </w:style>
+  <w:style w:type="paragraph" w:styleId="NoSpacing">
+    <w:name w:val="No Spacing"/>
+    <w:uiPriority w:val="1"/>
+    <w:qFormat/>
+    <w:rsid w:val="00967DDE"/>
   </w:style>
 </w:styles>
 </file>

</xml_diff>